<commit_message>
Add DataProxy & this weeks notes.
</commit_message>
<xml_diff>
--- a/Notes/(10-01-2014) Notes.docx
+++ b/Notes/(10-01-2014) Notes.docx
@@ -9,8 +9,6 @@
       <w:r>
         <w:t>Accomplishments</w:t>
       </w:r>
-      <w:bookmarkStart w:id="0" w:name="_GoBack"/>
-      <w:bookmarkEnd w:id="0"/>
     </w:p>
     <w:p>
       <w:pPr>
@@ -1770,7 +1768,13 @@
         </w:numPr>
       </w:pPr>
       <w:r>
-        <w:t>A method to select the individual and return the electrode count for that patient.</w:t>
+        <w:t xml:space="preserve">A method to select the individual and </w:t>
+      </w:r>
+      <w:r>
+        <w:t>set attributes related to that</w:t>
+      </w:r>
+      <w:r>
+        <w:t xml:space="preserve"> patient.</w:t>
       </w:r>
     </w:p>
     <w:p>
@@ -1784,6 +1788,8 @@
       <w:r>
         <w:t>A method to partition training and validation subsets.</w:t>
       </w:r>
+      <w:bookmarkStart w:id="0" w:name="_GoBack"/>
+      <w:bookmarkEnd w:id="0"/>
     </w:p>
     <w:p>
       <w:pPr>

</xml_diff>